<commit_message>
More lab work. These labs are more tedious than the homework assignments. LOL.
</commit_message>
<xml_diff>
--- a/Labs/Async-memlab/MemLab-Starter/part_1_and_3.docx
+++ b/Labs/Async-memlab/MemLab-Starter/part_1_and_3.docx
@@ -45,7 +45,15 @@
         </w:numPr>
       </w:pPr>
       <w:r>
-        <w:t xml:space="preserve">The oneKram </w:t>
+        <w:t xml:space="preserve">The </w:t>
+      </w:r>
+      <w:proofErr w:type="spellStart"/>
+      <w:r>
+        <w:t>oneKram</w:t>
+      </w:r>
+      <w:proofErr w:type="spellEnd"/>
+      <w:r>
+        <w:t xml:space="preserve"> </w:t>
       </w:r>
       <w:r>
         <w:t>circuit takes an input address, data to be written, clock</w:t>
@@ -54,7 +62,15 @@
         <w:t>, and read/write flag.</w:t>
       </w:r>
       <w:r>
-        <w:t xml:space="preserve"> When the clock is on: it will either write the input data to the input address or </w:t>
+        <w:t xml:space="preserve"> When the clock is </w:t>
+      </w:r>
+      <w:proofErr w:type="gramStart"/>
+      <w:r>
+        <w:t>on:</w:t>
+      </w:r>
+      <w:proofErr w:type="gramEnd"/>
+      <w:r>
+        <w:t xml:space="preserve"> it will either write the input data to the input address or </w:t>
       </w:r>
       <w:r>
         <w:t>output the data at the input address.</w:t>
@@ -86,10 +102,41 @@
         </w:numPr>
       </w:pPr>
       <w:r>
-        <w:t xml:space="preserve">Floating inputs are detected </w:t>
-      </w:r>
-      <w:r>
-        <w:t>when read_write is floating.</w:t>
+        <w:t>R</w:t>
+      </w:r>
+      <w:r>
+        <w:t>ead/write</w:t>
+      </w:r>
+      <w:r>
+        <w:t xml:space="preserve"> (</w:t>
+      </w:r>
+      <w:proofErr w:type="spellStart"/>
+      <w:r>
+        <w:t>read_write</w:t>
+      </w:r>
+      <w:proofErr w:type="spellEnd"/>
+      <w:r>
+        <w:t xml:space="preserve">) </w:t>
+      </w:r>
+      <w:r>
+        <w:t>control signals are floating</w:t>
+      </w:r>
+      <w:r>
+        <w:t>.</w:t>
+      </w:r>
+      <w:r>
+        <w:t xml:space="preserve"> They are utilized to provide default</w:t>
+      </w:r>
+      <w:r>
+        <w:t xml:space="preserve"> a default for accessing the memory in the </w:t>
+      </w:r>
+      <w:proofErr w:type="spellStart"/>
+      <w:r>
+        <w:t>oneKram</w:t>
+      </w:r>
+      <w:proofErr w:type="spellEnd"/>
+      <w:r>
+        <w:t xml:space="preserve"> circuit.</w:t>
       </w:r>
     </w:p>
     <w:p>
@@ -101,25 +148,85 @@
         </w:numPr>
       </w:pPr>
       <w:r>
-        <w:t xml:space="preserve">Determining reading and writing </w:t>
-      </w:r>
-      <w:r>
-        <w:t>for the ram circuits implements</w:t>
-      </w:r>
-      <w:r>
-        <w:t xml:space="preserve"> floating input detection.</w:t>
-      </w:r>
+        <w:t>These com</w:t>
+      </w:r>
+      <w:r>
+        <w:t>ponents</w:t>
+      </w:r>
+      <w:r>
+        <w:t xml:space="preserve"> implement the floating input detection</w:t>
+      </w:r>
+      <w:r>
+        <w:t>:</w:t>
+      </w:r>
+    </w:p>
+    <w:p>
+      <w:pPr>
+        <w:pStyle w:val="ListParagraph"/>
+        <w:ind w:left="1440"/>
+      </w:pPr>
       <w:r>
         <w:t xml:space="preserve"> </w:t>
       </w:r>
       <w:r>
+        <w:drawing>
+          <wp:inline distT="0" distB="0" distL="0" distR="0" wp14:anchorId="49B1DAB1" wp14:editId="207E4907">
+            <wp:extent cx="3093988" cy="3795089"/>
+            <wp:effectExtent l="0" t="0" r="0" b="0"/>
+            <wp:docPr id="1691007292" name="Picture 1" descr="A diagram of a circuit&#10;&#10;AI-generated content may be incorrect."/>
+            <wp:cNvGraphicFramePr>
+              <a:graphicFrameLocks xmlns:a="http://schemas.openxmlformats.org/drawingml/2006/main" noChangeAspect="1"/>
+            </wp:cNvGraphicFramePr>
+            <a:graphic xmlns:a="http://schemas.openxmlformats.org/drawingml/2006/main">
+              <a:graphicData uri="http://schemas.openxmlformats.org/drawingml/2006/picture">
+                <pic:pic xmlns:pic="http://schemas.openxmlformats.org/drawingml/2006/picture">
+                  <pic:nvPicPr>
+                    <pic:cNvPr id="1691007292" name="Picture 1" descr="A diagram of a circuit&#10;&#10;AI-generated content may be incorrect."/>
+                    <pic:cNvPicPr/>
+                  </pic:nvPicPr>
+                  <pic:blipFill>
+                    <a:blip r:embed="rId6"/>
+                    <a:stretch>
+                      <a:fillRect/>
+                    </a:stretch>
+                  </pic:blipFill>
+                  <pic:spPr>
+                    <a:xfrm>
+                      <a:off x="0" y="0"/>
+                      <a:ext cx="3093988" cy="3795089"/>
+                    </a:xfrm>
+                    <a:prstGeom prst="rect">
+                      <a:avLst/>
+                    </a:prstGeom>
+                  </pic:spPr>
+                </pic:pic>
+              </a:graphicData>
+            </a:graphic>
+          </wp:inline>
+        </w:drawing>
+      </w:r>
+    </w:p>
+    <w:p>
+      <w:pPr>
+        <w:pStyle w:val="ListParagraph"/>
+        <w:ind w:left="1440"/>
+      </w:pPr>
+      <w:r>
         <w:t xml:space="preserve">When </w:t>
       </w:r>
-      <w:r>
-        <w:t xml:space="preserve">read_write is </w:t>
-      </w:r>
-      <w:r>
-        <w:t>floating, default behavior is provided</w:t>
+      <w:proofErr w:type="spellStart"/>
+      <w:r>
+        <w:t>read_write</w:t>
+      </w:r>
+      <w:proofErr w:type="spellEnd"/>
+      <w:r>
+        <w:t xml:space="preserve"> is </w:t>
+      </w:r>
+      <w:r>
+        <w:t>disconnected</w:t>
+      </w:r>
+      <w:r>
+        <w:t>, default behavior is provided</w:t>
       </w:r>
       <w:r>
         <w:t xml:space="preserve"> – that is, writing</w:t>
@@ -128,7 +235,13 @@
         <w:t xml:space="preserve"> and output</w:t>
       </w:r>
       <w:r>
-        <w:t xml:space="preserve"> to a given ram circuit is set to 0</w:t>
+        <w:t xml:space="preserve"> to </w:t>
+      </w:r>
+      <w:r>
+        <w:t xml:space="preserve">the corresponding </w:t>
+      </w:r>
+      <w:r>
+        <w:t>ram circuit is set to 0</w:t>
       </w:r>
       <w:r>
         <w:t>.</w:t>
@@ -143,16 +256,47 @@
         </w:numPr>
       </w:pPr>
       <w:r>
+        <w:lastRenderedPageBreak/>
         <w:t>This relates to the concepts in the study guide because it utilizes</w:t>
       </w:r>
       <w:r>
-        <w:t xml:space="preserve"> a buffer and pull resistor.</w:t>
-      </w:r>
-      <w:r>
-        <w:t xml:space="preserve"> The oneKram circuit takes advantage of a buffer and pull resistor to provide a default state for </w:t>
-      </w:r>
-      <w:r>
-        <w:t>when read_write is floating.</w:t>
+        <w:t xml:space="preserve"> a buffer and </w:t>
+      </w:r>
+      <w:proofErr w:type="gramStart"/>
+      <w:r>
+        <w:t>pull</w:t>
+      </w:r>
+      <w:proofErr w:type="gramEnd"/>
+      <w:r>
+        <w:t xml:space="preserve"> resistor.</w:t>
+      </w:r>
+      <w:r>
+        <w:t xml:space="preserve"> The </w:t>
+      </w:r>
+      <w:proofErr w:type="spellStart"/>
+      <w:r>
+        <w:t>oneKram</w:t>
+      </w:r>
+      <w:proofErr w:type="spellEnd"/>
+      <w:r>
+        <w:t xml:space="preserve"> circuit takes advantage of a buffer and pull resistor to provide a default state for </w:t>
+      </w:r>
+      <w:r>
+        <w:t xml:space="preserve">when </w:t>
+      </w:r>
+      <w:proofErr w:type="spellStart"/>
+      <w:r>
+        <w:t>read_write</w:t>
+      </w:r>
+      <w:proofErr w:type="spellEnd"/>
+      <w:r>
+        <w:t xml:space="preserve"> is </w:t>
+      </w:r>
+      <w:r>
+        <w:t>disconnected</w:t>
+      </w:r>
+      <w:r>
+        <w:t>.</w:t>
       </w:r>
     </w:p>
     <w:p>
@@ -171,8 +315,13 @@
       <w:r>
         <w:t xml:space="preserve">When </w:t>
       </w:r>
-      <w:r>
-        <w:t>sweep_enable input is activated</w:t>
+      <w:proofErr w:type="spellStart"/>
+      <w:r>
+        <w:t>sweep_enable</w:t>
+      </w:r>
+      <w:proofErr w:type="spellEnd"/>
+      <w:r>
+        <w:t xml:space="preserve"> input is activated</w:t>
       </w:r>
       <w:r>
         <w:t>, the writ</w:t>
@@ -229,7 +378,15 @@
         <w:t xml:space="preserve"> </w:t>
       </w:r>
       <w:r>
-        <w:t xml:space="preserve">The address is then passed onto the firmware circuit which hands off data to the oneKram circuit. </w:t>
+        <w:t xml:space="preserve">The address is then passed onto the firmware circuit which hands off data to the </w:t>
+      </w:r>
+      <w:proofErr w:type="spellStart"/>
+      <w:r>
+        <w:t>oneKram</w:t>
+      </w:r>
+      <w:proofErr w:type="spellEnd"/>
+      <w:r>
+        <w:t xml:space="preserve"> circuit. </w:t>
       </w:r>
       <w:r>
         <w:t>This process continues so long is halt is not active</w:t>
@@ -249,26 +406,63 @@
       <w:r>
         <w:t xml:space="preserve">Through </w:t>
       </w:r>
-      <w:r>
-        <w:t>rw_sel.</w:t>
+      <w:proofErr w:type="spellStart"/>
+      <w:r>
+        <w:t>rw_sel</w:t>
+      </w:r>
+      <w:proofErr w:type="spellEnd"/>
+      <w:r>
+        <w:t>.</w:t>
       </w:r>
       <w:r>
         <w:t xml:space="preserve"> If </w:t>
       </w:r>
+      <w:proofErr w:type="spellStart"/>
       <w:r>
         <w:t>rw_sel</w:t>
       </w:r>
-      <w:r>
-        <w:t xml:space="preserve"> is 0, data at the input address to oneKram is read and output.</w:t>
-      </w:r>
-      <w:r>
-        <w:t xml:space="preserve"> If rw_sel is 1, </w:t>
+      <w:proofErr w:type="spellEnd"/>
+      <w:r>
+        <w:t xml:space="preserve"> is 0, data at the input address to </w:t>
+      </w:r>
+      <w:proofErr w:type="spellStart"/>
+      <w:r>
+        <w:t>oneKram</w:t>
+      </w:r>
+      <w:proofErr w:type="spellEnd"/>
+      <w:r>
+        <w:t xml:space="preserve"> is read and output</w:t>
+      </w:r>
+      <w:r>
+        <w:t xml:space="preserve"> to rd</w:t>
+      </w:r>
+      <w:r>
+        <w:t>.</w:t>
+      </w:r>
+      <w:r>
+        <w:t xml:space="preserve"> If </w:t>
+      </w:r>
+      <w:proofErr w:type="spellStart"/>
+      <w:r>
+        <w:t>rw_sel</w:t>
+      </w:r>
+      <w:proofErr w:type="spellEnd"/>
+      <w:r>
+        <w:t xml:space="preserve"> is 1, </w:t>
       </w:r>
       <w:r>
         <w:t xml:space="preserve">the write data </w:t>
       </w:r>
       <w:r>
-        <w:t xml:space="preserve">(wd on the oneKram circuit) </w:t>
+        <w:t xml:space="preserve">(wd on the </w:t>
+      </w:r>
+      <w:proofErr w:type="spellStart"/>
+      <w:r>
+        <w:t>oneKram</w:t>
+      </w:r>
+      <w:proofErr w:type="spellEnd"/>
+      <w:r>
+        <w:t xml:space="preserve"> circuit) </w:t>
       </w:r>
       <w:r>
         <w:t>at the input address is written</w:t>
@@ -297,9 +491,11 @@
       <w:r>
         <w:t xml:space="preserve">the </w:t>
       </w:r>
+      <w:proofErr w:type="spellStart"/>
       <w:r>
         <w:t>oneKram</w:t>
       </w:r>
+      <w:proofErr w:type="spellEnd"/>
       <w:r>
         <w:t xml:space="preserve"> circuit</w:t>
       </w:r>
@@ -319,6 +515,584 @@
       <w:r>
         <w:lastRenderedPageBreak/>
         <w:t>Part 3</w:t>
+      </w:r>
+      <w:r>
+        <w:t>.1</w:t>
+      </w:r>
+      <w:r>
+        <w:t xml:space="preserve"> </w:t>
+      </w:r>
+      <w:r>
+        <w:t>–</w:t>
+      </w:r>
+      <w:r>
+        <w:t xml:space="preserve"> Testing</w:t>
+      </w:r>
+    </w:p>
+    <w:p>
+      <w:r>
+        <w:t>Read the captions and look at the red boxes in each screenshot.</w:t>
+      </w:r>
+    </w:p>
+    <w:p>
+      <w:pPr>
+        <w:pStyle w:val="ListParagraph"/>
+        <w:keepNext/>
+        <w:numPr>
+          <w:ilvl w:val="0"/>
+          <w:numId w:val="9"/>
+        </w:numPr>
+      </w:pPr>
+      <w:r>
+        <w:t>Memory protection for addresses below 0x0FF:</w:t>
+      </w:r>
+      <w:r>
+        <w:rPr>
+          <w:noProof/>
+        </w:rPr>
+        <w:t xml:space="preserve"> </w:t>
+      </w:r>
+      <w:r>
+        <w:rPr>
+          <w:noProof/>
+        </w:rPr>
+        <w:drawing>
+          <wp:inline distT="0" distB="0" distL="0" distR="0" wp14:anchorId="189D5063" wp14:editId="3CAC0846">
+            <wp:extent cx="5943600" cy="4188460"/>
+            <wp:effectExtent l="0" t="0" r="0" b="2540"/>
+            <wp:docPr id="1408982859" name="Picture 1" descr="A diagram of a computer&#10;&#10;AI-generated content may be incorrect."/>
+            <wp:cNvGraphicFramePr>
+              <a:graphicFrameLocks xmlns:a="http://schemas.openxmlformats.org/drawingml/2006/main" noChangeAspect="1"/>
+            </wp:cNvGraphicFramePr>
+            <a:graphic xmlns:a="http://schemas.openxmlformats.org/drawingml/2006/main">
+              <a:graphicData uri="http://schemas.openxmlformats.org/drawingml/2006/picture">
+                <pic:pic xmlns:pic="http://schemas.openxmlformats.org/drawingml/2006/picture">
+                  <pic:nvPicPr>
+                    <pic:cNvPr id="1408982859" name="Picture 1" descr="A diagram of a computer&#10;&#10;AI-generated content may be incorrect."/>
+                    <pic:cNvPicPr/>
+                  </pic:nvPicPr>
+                  <pic:blipFill>
+                    <a:blip r:embed="rId7"/>
+                    <a:stretch>
+                      <a:fillRect/>
+                    </a:stretch>
+                  </pic:blipFill>
+                  <pic:spPr>
+                    <a:xfrm>
+                      <a:off x="0" y="0"/>
+                      <a:ext cx="5943600" cy="4188460"/>
+                    </a:xfrm>
+                    <a:prstGeom prst="rect">
+                      <a:avLst/>
+                    </a:prstGeom>
+                  </pic:spPr>
+                </pic:pic>
+              </a:graphicData>
+            </a:graphic>
+          </wp:inline>
+        </w:drawing>
+      </w:r>
+    </w:p>
+    <w:p>
+      <w:pPr>
+        <w:pStyle w:val="Caption"/>
+      </w:pPr>
+      <w:r>
+        <w:t>When trying to write with memory protection on, and at an address lower than 0x0FF.</w:t>
+      </w:r>
+      <w:r>
+        <w:t xml:space="preserve"> </w:t>
+      </w:r>
+      <w:r>
+        <w:t xml:space="preserve">Take note </w:t>
+      </w:r>
+      <w:r>
+        <w:t xml:space="preserve">that the mux to select </w:t>
+      </w:r>
+      <w:proofErr w:type="spellStart"/>
+      <w:r>
+        <w:t>rw_sel</w:t>
+      </w:r>
+      <w:proofErr w:type="spellEnd"/>
+      <w:r>
+        <w:t xml:space="preserve"> is disconnected when</w:t>
+      </w:r>
+      <w:r>
+        <w:t xml:space="preserve"> trying to write </w:t>
+      </w:r>
+      <w:r>
+        <w:t xml:space="preserve">at </w:t>
+      </w:r>
+      <w:r>
+        <w:t>an</w:t>
+      </w:r>
+      <w:r>
+        <w:t xml:space="preserve"> address lower than 0x0FF</w:t>
+      </w:r>
+      <w:r>
+        <w:t>.</w:t>
+      </w:r>
+    </w:p>
+    <w:p>
+      <w:pPr>
+        <w:keepNext/>
+        <w:ind w:left="360"/>
+      </w:pPr>
+      <w:r>
+        <w:lastRenderedPageBreak/>
+        <w:drawing>
+          <wp:inline distT="0" distB="0" distL="0" distR="0" wp14:anchorId="04A26529" wp14:editId="1C806963">
+            <wp:extent cx="5943600" cy="4166870"/>
+            <wp:effectExtent l="0" t="0" r="0" b="5080"/>
+            <wp:docPr id="577594900" name="Picture 1" descr="A diagram of a machine&#10;&#10;AI-generated content may be incorrect."/>
+            <wp:cNvGraphicFramePr>
+              <a:graphicFrameLocks xmlns:a="http://schemas.openxmlformats.org/drawingml/2006/main" noChangeAspect="1"/>
+            </wp:cNvGraphicFramePr>
+            <a:graphic xmlns:a="http://schemas.openxmlformats.org/drawingml/2006/main">
+              <a:graphicData uri="http://schemas.openxmlformats.org/drawingml/2006/picture">
+                <pic:pic xmlns:pic="http://schemas.openxmlformats.org/drawingml/2006/picture">
+                  <pic:nvPicPr>
+                    <pic:cNvPr id="577594900" name="Picture 1" descr="A diagram of a machine&#10;&#10;AI-generated content may be incorrect."/>
+                    <pic:cNvPicPr/>
+                  </pic:nvPicPr>
+                  <pic:blipFill>
+                    <a:blip r:embed="rId8"/>
+                    <a:stretch>
+                      <a:fillRect/>
+                    </a:stretch>
+                  </pic:blipFill>
+                  <pic:spPr>
+                    <a:xfrm>
+                      <a:off x="0" y="0"/>
+                      <a:ext cx="5943600" cy="4166870"/>
+                    </a:xfrm>
+                    <a:prstGeom prst="rect">
+                      <a:avLst/>
+                    </a:prstGeom>
+                  </pic:spPr>
+                </pic:pic>
+              </a:graphicData>
+            </a:graphic>
+          </wp:inline>
+        </w:drawing>
+      </w:r>
+    </w:p>
+    <w:p>
+      <w:pPr>
+        <w:pStyle w:val="Caption"/>
+      </w:pPr>
+      <w:r>
+        <w:t xml:space="preserve">Writing to memory with memory protection on when above an address higher than 0x0FF. Take note of the mux selecting </w:t>
+      </w:r>
+      <w:proofErr w:type="spellStart"/>
+      <w:r>
+        <w:t>rw_sel</w:t>
+      </w:r>
+      <w:proofErr w:type="spellEnd"/>
+      <w:r>
+        <w:t>.</w:t>
+      </w:r>
+    </w:p>
+    <w:p>
+      <w:pPr>
+        <w:pStyle w:val="ListParagraph"/>
+        <w:numPr>
+          <w:ilvl w:val="0"/>
+          <w:numId w:val="9"/>
+        </w:numPr>
+      </w:pPr>
+      <w:r>
+        <w:t>Error</w:t>
+      </w:r>
+      <w:r>
+        <w:t xml:space="preserve"> detection for invalid switch configurations</w:t>
+      </w:r>
+      <w:r>
+        <w:t>:</w:t>
+      </w:r>
+    </w:p>
+    <w:p>
+      <w:pPr>
+        <w:pStyle w:val="ListParagraph"/>
+        <w:keepNext/>
+      </w:pPr>
+      <w:r>
+        <w:drawing>
+          <wp:inline distT="0" distB="0" distL="0" distR="0" wp14:anchorId="73C83B71" wp14:editId="420B038C">
+            <wp:extent cx="4826000" cy="2895600"/>
+            <wp:effectExtent l="0" t="0" r="0" b="0"/>
+            <wp:docPr id="1588060190" name="Picture 1" descr="A diagram of a computer&#10;&#10;AI-generated content may be incorrect."/>
+            <wp:cNvGraphicFramePr>
+              <a:graphicFrameLocks xmlns:a="http://schemas.openxmlformats.org/drawingml/2006/main" noChangeAspect="1"/>
+            </wp:cNvGraphicFramePr>
+            <a:graphic xmlns:a="http://schemas.openxmlformats.org/drawingml/2006/main">
+              <a:graphicData uri="http://schemas.openxmlformats.org/drawingml/2006/picture">
+                <pic:pic xmlns:pic="http://schemas.openxmlformats.org/drawingml/2006/picture">
+                  <pic:nvPicPr>
+                    <pic:cNvPr id="1588060190" name="Picture 1" descr="A diagram of a computer&#10;&#10;AI-generated content may be incorrect."/>
+                    <pic:cNvPicPr/>
+                  </pic:nvPicPr>
+                  <pic:blipFill>
+                    <a:blip r:embed="rId9"/>
+                    <a:stretch>
+                      <a:fillRect/>
+                    </a:stretch>
+                  </pic:blipFill>
+                  <pic:spPr>
+                    <a:xfrm>
+                      <a:off x="0" y="0"/>
+                      <a:ext cx="4831327" cy="2898796"/>
+                    </a:xfrm>
+                    <a:prstGeom prst="rect">
+                      <a:avLst/>
+                    </a:prstGeom>
+                  </pic:spPr>
+                </pic:pic>
+              </a:graphicData>
+            </a:graphic>
+          </wp:inline>
+        </w:drawing>
+      </w:r>
+    </w:p>
+    <w:p>
+      <w:pPr>
+        <w:pStyle w:val="Caption"/>
+      </w:pPr>
+      <w:r>
+        <w:t>Trying to read and write to memory at the same time.</w:t>
+      </w:r>
+      <w:r>
+        <w:t xml:space="preserve"> Take note that halt is set to 1 in this case.</w:t>
+      </w:r>
+    </w:p>
+    <w:p>
+      <w:pPr>
+        <w:pStyle w:val="ListParagraph"/>
+        <w:keepNext/>
+      </w:pPr>
+      <w:r>
+        <w:lastRenderedPageBreak/>
+        <w:drawing>
+          <wp:inline distT="0" distB="0" distL="0" distR="0" wp14:anchorId="60FC2F13" wp14:editId="2BBD4786">
+            <wp:extent cx="5075360" cy="2812024"/>
+            <wp:effectExtent l="0" t="0" r="0" b="7620"/>
+            <wp:docPr id="1941963707" name="Picture 1" descr="A diagram of a software system&#10;&#10;AI-generated content may be incorrect."/>
+            <wp:cNvGraphicFramePr>
+              <a:graphicFrameLocks xmlns:a="http://schemas.openxmlformats.org/drawingml/2006/main" noChangeAspect="1"/>
+            </wp:cNvGraphicFramePr>
+            <a:graphic xmlns:a="http://schemas.openxmlformats.org/drawingml/2006/main">
+              <a:graphicData uri="http://schemas.openxmlformats.org/drawingml/2006/picture">
+                <pic:pic xmlns:pic="http://schemas.openxmlformats.org/drawingml/2006/picture">
+                  <pic:nvPicPr>
+                    <pic:cNvPr id="1941963707" name="Picture 1" descr="A diagram of a software system&#10;&#10;AI-generated content may be incorrect."/>
+                    <pic:cNvPicPr/>
+                  </pic:nvPicPr>
+                  <pic:blipFill>
+                    <a:blip r:embed="rId10"/>
+                    <a:stretch>
+                      <a:fillRect/>
+                    </a:stretch>
+                  </pic:blipFill>
+                  <pic:spPr>
+                    <a:xfrm>
+                      <a:off x="0" y="0"/>
+                      <a:ext cx="5075360" cy="2812024"/>
+                    </a:xfrm>
+                    <a:prstGeom prst="rect">
+                      <a:avLst/>
+                    </a:prstGeom>
+                  </pic:spPr>
+                </pic:pic>
+              </a:graphicData>
+            </a:graphic>
+          </wp:inline>
+        </w:drawing>
+      </w:r>
+    </w:p>
+    <w:p>
+      <w:pPr>
+        <w:pStyle w:val="Caption"/>
+      </w:pPr>
+      <w:r>
+        <w:t>Selecting either to write or read will not halt.</w:t>
+      </w:r>
+    </w:p>
+    <w:p>
+      <w:pPr>
+        <w:keepNext/>
+      </w:pPr>
+      <w:r>
+        <w:drawing>
+          <wp:inline distT="0" distB="0" distL="0" distR="0" wp14:anchorId="186FCAF1" wp14:editId="5890D120">
+            <wp:extent cx="5943600" cy="3263900"/>
+            <wp:effectExtent l="0" t="0" r="0" b="0"/>
+            <wp:docPr id="964597555" name="Picture 1" descr="A diagram of a software&#10;&#10;AI-generated content may be incorrect."/>
+            <wp:cNvGraphicFramePr>
+              <a:graphicFrameLocks xmlns:a="http://schemas.openxmlformats.org/drawingml/2006/main" noChangeAspect="1"/>
+            </wp:cNvGraphicFramePr>
+            <a:graphic xmlns:a="http://schemas.openxmlformats.org/drawingml/2006/main">
+              <a:graphicData uri="http://schemas.openxmlformats.org/drawingml/2006/picture">
+                <pic:pic xmlns:pic="http://schemas.openxmlformats.org/drawingml/2006/picture">
+                  <pic:nvPicPr>
+                    <pic:cNvPr id="964597555" name="Picture 1" descr="A diagram of a software&#10;&#10;AI-generated content may be incorrect."/>
+                    <pic:cNvPicPr/>
+                  </pic:nvPicPr>
+                  <pic:blipFill>
+                    <a:blip r:embed="rId11"/>
+                    <a:stretch>
+                      <a:fillRect/>
+                    </a:stretch>
+                  </pic:blipFill>
+                  <pic:spPr>
+                    <a:xfrm>
+                      <a:off x="0" y="0"/>
+                      <a:ext cx="5943600" cy="3263900"/>
+                    </a:xfrm>
+                    <a:prstGeom prst="rect">
+                      <a:avLst/>
+                    </a:prstGeom>
+                  </pic:spPr>
+                </pic:pic>
+              </a:graphicData>
+            </a:graphic>
+          </wp:inline>
+        </w:drawing>
+      </w:r>
+    </w:p>
+    <w:p>
+      <w:pPr>
+        <w:pStyle w:val="Caption"/>
+      </w:pPr>
+      <w:r>
+        <w:t>Selecting either to write or read will not halt.</w:t>
+      </w:r>
+    </w:p>
+    <w:p>
+      <w:pPr>
+        <w:pStyle w:val="ListParagraph"/>
+        <w:keepNext/>
+        <w:numPr>
+          <w:ilvl w:val="0"/>
+          <w:numId w:val="9"/>
+        </w:numPr>
+      </w:pPr>
+      <w:r>
+        <w:lastRenderedPageBreak/>
+        <w:t>D</w:t>
+      </w:r>
+      <w:r>
+        <w:t>isplay correctly show</w:t>
+      </w:r>
+      <w:r>
+        <w:t xml:space="preserve">s </w:t>
+      </w:r>
+      <w:r>
+        <w:t>address and data values</w:t>
+      </w:r>
+      <w:r>
+        <w:t>:</w:t>
+      </w:r>
+      <w:r>
+        <w:rPr>
+          <w:noProof/>
+        </w:rPr>
+        <w:t xml:space="preserve"> </w:t>
+      </w:r>
+      <w:r>
+        <w:drawing>
+          <wp:inline distT="0" distB="0" distL="0" distR="0" wp14:anchorId="68004D9B" wp14:editId="492E9677">
+            <wp:extent cx="4816257" cy="6142252"/>
+            <wp:effectExtent l="0" t="0" r="3810" b="0"/>
+            <wp:docPr id="18324858" name="Picture 1" descr="A computer screen shot of a computer&#10;&#10;AI-generated content may be incorrect."/>
+            <wp:cNvGraphicFramePr>
+              <a:graphicFrameLocks xmlns:a="http://schemas.openxmlformats.org/drawingml/2006/main" noChangeAspect="1"/>
+            </wp:cNvGraphicFramePr>
+            <a:graphic xmlns:a="http://schemas.openxmlformats.org/drawingml/2006/main">
+              <a:graphicData uri="http://schemas.openxmlformats.org/drawingml/2006/picture">
+                <pic:pic xmlns:pic="http://schemas.openxmlformats.org/drawingml/2006/picture">
+                  <pic:nvPicPr>
+                    <pic:cNvPr id="18324858" name="Picture 1" descr="A computer screen shot of a computer&#10;&#10;AI-generated content may be incorrect."/>
+                    <pic:cNvPicPr/>
+                  </pic:nvPicPr>
+                  <pic:blipFill>
+                    <a:blip r:embed="rId12"/>
+                    <a:stretch>
+                      <a:fillRect/>
+                    </a:stretch>
+                  </pic:blipFill>
+                  <pic:spPr>
+                    <a:xfrm>
+                      <a:off x="0" y="0"/>
+                      <a:ext cx="4816257" cy="6142252"/>
+                    </a:xfrm>
+                    <a:prstGeom prst="rect">
+                      <a:avLst/>
+                    </a:prstGeom>
+                  </pic:spPr>
+                </pic:pic>
+              </a:graphicData>
+            </a:graphic>
+          </wp:inline>
+        </w:drawing>
+      </w:r>
+    </w:p>
+    <w:p>
+      <w:pPr>
+        <w:pStyle w:val="Caption"/>
+      </w:pPr>
+      <w:r>
+        <w:t xml:space="preserve">Display of address and value </w:t>
+      </w:r>
+      <w:r>
+        <w:t>(</w:t>
+      </w:r>
+      <w:r>
+        <w:t>when read is enabled</w:t>
+      </w:r>
+      <w:r>
+        <w:t>)</w:t>
+      </w:r>
+      <w:r>
+        <w:t xml:space="preserve">. </w:t>
+      </w:r>
+      <w:r>
+        <w:t xml:space="preserve">Note, </w:t>
+      </w:r>
+      <w:proofErr w:type="gramStart"/>
+      <w:r>
+        <w:t>In</w:t>
+      </w:r>
+      <w:proofErr w:type="gramEnd"/>
+      <w:r>
+        <w:t xml:space="preserve"> binary, </w:t>
+      </w:r>
+      <w:r>
+        <w:t>0100110001</w:t>
+      </w:r>
+      <w:r>
+        <w:t xml:space="preserve"> is</w:t>
+      </w:r>
+      <w:r>
+        <w:t xml:space="preserve"> 0x131.</w:t>
+      </w:r>
+    </w:p>
+    <w:p>
+      <w:pPr>
+        <w:pStyle w:val="ListParagraph"/>
+        <w:keepNext/>
+      </w:pPr>
+      <w:r>
+        <w:rPr>
+          <w:noProof/>
+        </w:rPr>
+        <w:lastRenderedPageBreak/>
+        <w:drawing>
+          <wp:inline distT="0" distB="0" distL="0" distR="0" wp14:anchorId="7659111A" wp14:editId="774E3A21">
+            <wp:extent cx="5943600" cy="3989705"/>
+            <wp:effectExtent l="0" t="0" r="0" b="0"/>
+            <wp:docPr id="676205584" name="Picture 1" descr="A computer screen shot of a computer&#10;&#10;AI-generated content may be incorrect."/>
+            <wp:cNvGraphicFramePr>
+              <a:graphicFrameLocks xmlns:a="http://schemas.openxmlformats.org/drawingml/2006/main" noChangeAspect="1"/>
+            </wp:cNvGraphicFramePr>
+            <a:graphic xmlns:a="http://schemas.openxmlformats.org/drawingml/2006/main">
+              <a:graphicData uri="http://schemas.openxmlformats.org/drawingml/2006/picture">
+                <pic:pic xmlns:pic="http://schemas.openxmlformats.org/drawingml/2006/picture">
+                  <pic:nvPicPr>
+                    <pic:cNvPr id="676205584" name="Picture 1" descr="A computer screen shot of a computer&#10;&#10;AI-generated content may be incorrect."/>
+                    <pic:cNvPicPr/>
+                  </pic:nvPicPr>
+                  <pic:blipFill>
+                    <a:blip r:embed="rId13"/>
+                    <a:stretch>
+                      <a:fillRect/>
+                    </a:stretch>
+                  </pic:blipFill>
+                  <pic:spPr>
+                    <a:xfrm>
+                      <a:off x="0" y="0"/>
+                      <a:ext cx="5943600" cy="3989705"/>
+                    </a:xfrm>
+                    <a:prstGeom prst="rect">
+                      <a:avLst/>
+                    </a:prstGeom>
+                  </pic:spPr>
+                </pic:pic>
+              </a:graphicData>
+            </a:graphic>
+          </wp:inline>
+        </w:drawing>
+      </w:r>
+    </w:p>
+    <w:p>
+      <w:pPr>
+        <w:pStyle w:val="Caption"/>
+      </w:pPr>
+      <w:r>
+        <w:t>The corresponding graphic to the image above.</w:t>
+      </w:r>
+      <w:r>
+        <w:t xml:space="preserve"> Note that the </w:t>
+      </w:r>
+      <w:proofErr w:type="spellStart"/>
+      <w:r>
+        <w:t>oneKram</w:t>
+      </w:r>
+      <w:proofErr w:type="spellEnd"/>
+      <w:r>
+        <w:t xml:space="preserve"> circuit matches the display above.</w:t>
+      </w:r>
+    </w:p>
+    <w:p>
+      <w:r>
+        <w:br w:type="page"/>
+      </w:r>
+    </w:p>
+    <w:p>
+      <w:pPr>
+        <w:pStyle w:val="Heading2"/>
+      </w:pPr>
+      <w:r>
+        <w:lastRenderedPageBreak/>
+        <w:t>Part 3.2</w:t>
+      </w:r>
+    </w:p>
+    <w:p>
+      <w:pPr>
+        <w:pStyle w:val="ListParagraph"/>
+        <w:numPr>
+          <w:ilvl w:val="0"/>
+          <w:numId w:val="10"/>
+        </w:numPr>
+      </w:pPr>
+      <w:r>
+        <w:t>Memory Protection:</w:t>
+      </w:r>
+      <w:r>
+        <w:t xml:space="preserve"> </w:t>
+      </w:r>
+    </w:p>
+    <w:p>
+      <w:pPr>
+        <w:pStyle w:val="ListParagraph"/>
+        <w:numPr>
+          <w:ilvl w:val="0"/>
+          <w:numId w:val="10"/>
+        </w:numPr>
+      </w:pPr>
+      <w:r>
+        <w:t>Configuration Error Detection:</w:t>
+      </w:r>
+    </w:p>
+    <w:p>
+      <w:pPr>
+        <w:pStyle w:val="ListParagraph"/>
+        <w:numPr>
+          <w:ilvl w:val="0"/>
+          <w:numId w:val="10"/>
+        </w:numPr>
+      </w:pPr>
+      <w:r>
+        <w:t>Hex Display:</w:t>
       </w:r>
     </w:p>
     <w:sectPr>
@@ -447,6 +1221,119 @@
     </w:lvl>
   </w:abstractNum>
   <w:abstractNum w:abstractNumId="1" w15:restartNumberingAfterBreak="0">
+    <w:nsid w:val="19D36098"/>
+    <w:multiLevelType w:val="hybridMultilevel"/>
+    <w:tmpl w:val="DB8E84C8"/>
+    <w:lvl w:ilvl="0" w:tplc="04090001">
+      <w:start w:val="1"/>
+      <w:numFmt w:val="bullet"/>
+      <w:lvlText w:val=""/>
+      <w:lvlJc w:val="left"/>
+      <w:pPr>
+        <w:ind w:left="720" w:hanging="360"/>
+      </w:pPr>
+      <w:rPr>
+        <w:rFonts w:ascii="Symbol" w:hAnsi="Symbol" w:hint="default"/>
+      </w:rPr>
+    </w:lvl>
+    <w:lvl w:ilvl="1" w:tplc="04090003" w:tentative="1">
+      <w:start w:val="1"/>
+      <w:numFmt w:val="bullet"/>
+      <w:lvlText w:val="o"/>
+      <w:lvlJc w:val="left"/>
+      <w:pPr>
+        <w:ind w:left="1440" w:hanging="360"/>
+      </w:pPr>
+      <w:rPr>
+        <w:rFonts w:ascii="Courier New" w:hAnsi="Courier New" w:cs="Courier New" w:hint="default"/>
+      </w:rPr>
+    </w:lvl>
+    <w:lvl w:ilvl="2" w:tplc="04090005" w:tentative="1">
+      <w:start w:val="1"/>
+      <w:numFmt w:val="bullet"/>
+      <w:lvlText w:val=""/>
+      <w:lvlJc w:val="left"/>
+      <w:pPr>
+        <w:ind w:left="2160" w:hanging="360"/>
+      </w:pPr>
+      <w:rPr>
+        <w:rFonts w:ascii="Wingdings" w:hAnsi="Wingdings" w:hint="default"/>
+      </w:rPr>
+    </w:lvl>
+    <w:lvl w:ilvl="3" w:tplc="04090001" w:tentative="1">
+      <w:start w:val="1"/>
+      <w:numFmt w:val="bullet"/>
+      <w:lvlText w:val=""/>
+      <w:lvlJc w:val="left"/>
+      <w:pPr>
+        <w:ind w:left="2880" w:hanging="360"/>
+      </w:pPr>
+      <w:rPr>
+        <w:rFonts w:ascii="Symbol" w:hAnsi="Symbol" w:hint="default"/>
+      </w:rPr>
+    </w:lvl>
+    <w:lvl w:ilvl="4" w:tplc="04090003" w:tentative="1">
+      <w:start w:val="1"/>
+      <w:numFmt w:val="bullet"/>
+      <w:lvlText w:val="o"/>
+      <w:lvlJc w:val="left"/>
+      <w:pPr>
+        <w:ind w:left="3600" w:hanging="360"/>
+      </w:pPr>
+      <w:rPr>
+        <w:rFonts w:ascii="Courier New" w:hAnsi="Courier New" w:cs="Courier New" w:hint="default"/>
+      </w:rPr>
+    </w:lvl>
+    <w:lvl w:ilvl="5" w:tplc="04090005" w:tentative="1">
+      <w:start w:val="1"/>
+      <w:numFmt w:val="bullet"/>
+      <w:lvlText w:val=""/>
+      <w:lvlJc w:val="left"/>
+      <w:pPr>
+        <w:ind w:left="4320" w:hanging="360"/>
+      </w:pPr>
+      <w:rPr>
+        <w:rFonts w:ascii="Wingdings" w:hAnsi="Wingdings" w:hint="default"/>
+      </w:rPr>
+    </w:lvl>
+    <w:lvl w:ilvl="6" w:tplc="04090001" w:tentative="1">
+      <w:start w:val="1"/>
+      <w:numFmt w:val="bullet"/>
+      <w:lvlText w:val=""/>
+      <w:lvlJc w:val="left"/>
+      <w:pPr>
+        <w:ind w:left="5040" w:hanging="360"/>
+      </w:pPr>
+      <w:rPr>
+        <w:rFonts w:ascii="Symbol" w:hAnsi="Symbol" w:hint="default"/>
+      </w:rPr>
+    </w:lvl>
+    <w:lvl w:ilvl="7" w:tplc="04090003" w:tentative="1">
+      <w:start w:val="1"/>
+      <w:numFmt w:val="bullet"/>
+      <w:lvlText w:val="o"/>
+      <w:lvlJc w:val="left"/>
+      <w:pPr>
+        <w:ind w:left="5760" w:hanging="360"/>
+      </w:pPr>
+      <w:rPr>
+        <w:rFonts w:ascii="Courier New" w:hAnsi="Courier New" w:cs="Courier New" w:hint="default"/>
+      </w:rPr>
+    </w:lvl>
+    <w:lvl w:ilvl="8" w:tplc="04090005" w:tentative="1">
+      <w:start w:val="1"/>
+      <w:numFmt w:val="bullet"/>
+      <w:lvlText w:val=""/>
+      <w:lvlJc w:val="left"/>
+      <w:pPr>
+        <w:ind w:left="6480" w:hanging="360"/>
+      </w:pPr>
+      <w:rPr>
+        <w:rFonts w:ascii="Wingdings" w:hAnsi="Wingdings" w:hint="default"/>
+      </w:rPr>
+    </w:lvl>
+  </w:abstractNum>
+  <w:abstractNum w:abstractNumId="2" w15:restartNumberingAfterBreak="0">
     <w:nsid w:val="1A6D0B58"/>
     <w:multiLevelType w:val="hybridMultilevel"/>
     <w:tmpl w:val="E48A3F14"/>
@@ -559,7 +1446,93 @@
       </w:rPr>
     </w:lvl>
   </w:abstractNum>
-  <w:abstractNum w:abstractNumId="2" w15:restartNumberingAfterBreak="0">
+  <w:abstractNum w:abstractNumId="3" w15:restartNumberingAfterBreak="0">
+    <w:nsid w:val="1EA31CC1"/>
+    <w:multiLevelType w:val="hybridMultilevel"/>
+    <w:tmpl w:val="8C006DC8"/>
+    <w:lvl w:ilvl="0" w:tplc="0409000F">
+      <w:start w:val="1"/>
+      <w:numFmt w:val="decimal"/>
+      <w:lvlText w:val="%1."/>
+      <w:lvlJc w:val="left"/>
+      <w:pPr>
+        <w:ind w:left="720" w:hanging="360"/>
+      </w:pPr>
+    </w:lvl>
+    <w:lvl w:ilvl="1" w:tplc="04090019" w:tentative="1">
+      <w:start w:val="1"/>
+      <w:numFmt w:val="lowerLetter"/>
+      <w:lvlText w:val="%2."/>
+      <w:lvlJc w:val="left"/>
+      <w:pPr>
+        <w:ind w:left="1440" w:hanging="360"/>
+      </w:pPr>
+    </w:lvl>
+    <w:lvl w:ilvl="2" w:tplc="0409001B" w:tentative="1">
+      <w:start w:val="1"/>
+      <w:numFmt w:val="lowerRoman"/>
+      <w:lvlText w:val="%3."/>
+      <w:lvlJc w:val="right"/>
+      <w:pPr>
+        <w:ind w:left="2160" w:hanging="180"/>
+      </w:pPr>
+    </w:lvl>
+    <w:lvl w:ilvl="3" w:tplc="0409000F" w:tentative="1">
+      <w:start w:val="1"/>
+      <w:numFmt w:val="decimal"/>
+      <w:lvlText w:val="%4."/>
+      <w:lvlJc w:val="left"/>
+      <w:pPr>
+        <w:ind w:left="2880" w:hanging="360"/>
+      </w:pPr>
+    </w:lvl>
+    <w:lvl w:ilvl="4" w:tplc="04090019" w:tentative="1">
+      <w:start w:val="1"/>
+      <w:numFmt w:val="lowerLetter"/>
+      <w:lvlText w:val="%5."/>
+      <w:lvlJc w:val="left"/>
+      <w:pPr>
+        <w:ind w:left="3600" w:hanging="360"/>
+      </w:pPr>
+    </w:lvl>
+    <w:lvl w:ilvl="5" w:tplc="0409001B" w:tentative="1">
+      <w:start w:val="1"/>
+      <w:numFmt w:val="lowerRoman"/>
+      <w:lvlText w:val="%6."/>
+      <w:lvlJc w:val="right"/>
+      <w:pPr>
+        <w:ind w:left="4320" w:hanging="180"/>
+      </w:pPr>
+    </w:lvl>
+    <w:lvl w:ilvl="6" w:tplc="0409000F" w:tentative="1">
+      <w:start w:val="1"/>
+      <w:numFmt w:val="decimal"/>
+      <w:lvlText w:val="%7."/>
+      <w:lvlJc w:val="left"/>
+      <w:pPr>
+        <w:ind w:left="5040" w:hanging="360"/>
+      </w:pPr>
+    </w:lvl>
+    <w:lvl w:ilvl="7" w:tplc="04090019" w:tentative="1">
+      <w:start w:val="1"/>
+      <w:numFmt w:val="lowerLetter"/>
+      <w:lvlText w:val="%8."/>
+      <w:lvlJc w:val="left"/>
+      <w:pPr>
+        <w:ind w:left="5760" w:hanging="360"/>
+      </w:pPr>
+    </w:lvl>
+    <w:lvl w:ilvl="8" w:tplc="0409001B" w:tentative="1">
+      <w:start w:val="1"/>
+      <w:numFmt w:val="lowerRoman"/>
+      <w:lvlText w:val="%9."/>
+      <w:lvlJc w:val="right"/>
+      <w:pPr>
+        <w:ind w:left="6480" w:hanging="180"/>
+      </w:pPr>
+    </w:lvl>
+  </w:abstractNum>
+  <w:abstractNum w:abstractNumId="4" w15:restartNumberingAfterBreak="0">
     <w:nsid w:val="4B303050"/>
     <w:multiLevelType w:val="hybridMultilevel"/>
     <w:tmpl w:val="6F94E794"/>
@@ -672,7 +1645,7 @@
       </w:rPr>
     </w:lvl>
   </w:abstractNum>
-  <w:abstractNum w:abstractNumId="3" w15:restartNumberingAfterBreak="0">
+  <w:abstractNum w:abstractNumId="5" w15:restartNumberingAfterBreak="0">
     <w:nsid w:val="4B5662AD"/>
     <w:multiLevelType w:val="hybridMultilevel"/>
     <w:tmpl w:val="9BD4957A"/>
@@ -758,7 +1731,7 @@
       </w:pPr>
     </w:lvl>
   </w:abstractNum>
-  <w:abstractNum w:abstractNumId="4" w15:restartNumberingAfterBreak="0">
+  <w:abstractNum w:abstractNumId="6" w15:restartNumberingAfterBreak="0">
     <w:nsid w:val="4C9940BC"/>
     <w:multiLevelType w:val="hybridMultilevel"/>
     <w:tmpl w:val="381869A8"/>
@@ -871,7 +1844,7 @@
       </w:rPr>
     </w:lvl>
   </w:abstractNum>
-  <w:abstractNum w:abstractNumId="5" w15:restartNumberingAfterBreak="0">
+  <w:abstractNum w:abstractNumId="7" w15:restartNumberingAfterBreak="0">
     <w:nsid w:val="4DE931F6"/>
     <w:multiLevelType w:val="hybridMultilevel"/>
     <w:tmpl w:val="C444EFD4"/>
@@ -957,7 +1930,7 @@
       </w:pPr>
     </w:lvl>
   </w:abstractNum>
-  <w:abstractNum w:abstractNumId="6" w15:restartNumberingAfterBreak="0">
+  <w:abstractNum w:abstractNumId="8" w15:restartNumberingAfterBreak="0">
     <w:nsid w:val="514E5B95"/>
     <w:multiLevelType w:val="hybridMultilevel"/>
     <w:tmpl w:val="5E2AEFD6"/>
@@ -1043,7 +2016,7 @@
       </w:pPr>
     </w:lvl>
   </w:abstractNum>
-  <w:abstractNum w:abstractNumId="7" w15:restartNumberingAfterBreak="0">
+  <w:abstractNum w:abstractNumId="9" w15:restartNumberingAfterBreak="0">
     <w:nsid w:val="69A07DF9"/>
     <w:multiLevelType w:val="hybridMultilevel"/>
     <w:tmpl w:val="59BC0926"/>
@@ -1133,28 +2106,34 @@
     </w:lvl>
   </w:abstractNum>
   <w:num w:numId="1" w16cid:durableId="1119295991">
+    <w:abstractNumId w:val="7"/>
+  </w:num>
+  <w:num w:numId="2" w16cid:durableId="347486500">
     <w:abstractNumId w:val="5"/>
   </w:num>
-  <w:num w:numId="2" w16cid:durableId="347486500">
-    <w:abstractNumId w:val="3"/>
-  </w:num>
   <w:num w:numId="3" w16cid:durableId="314336124">
-    <w:abstractNumId w:val="6"/>
+    <w:abstractNumId w:val="8"/>
   </w:num>
   <w:num w:numId="4" w16cid:durableId="1795631061">
-    <w:abstractNumId w:val="2"/>
+    <w:abstractNumId w:val="4"/>
   </w:num>
   <w:num w:numId="5" w16cid:durableId="444009003">
-    <w:abstractNumId w:val="7"/>
+    <w:abstractNumId w:val="9"/>
   </w:num>
   <w:num w:numId="6" w16cid:durableId="361170100">
-    <w:abstractNumId w:val="1"/>
+    <w:abstractNumId w:val="2"/>
   </w:num>
   <w:num w:numId="7" w16cid:durableId="522674859">
     <w:abstractNumId w:val="0"/>
   </w:num>
   <w:num w:numId="8" w16cid:durableId="1558933920">
-    <w:abstractNumId w:val="4"/>
+    <w:abstractNumId w:val="6"/>
+  </w:num>
+  <w:num w:numId="9" w16cid:durableId="45029581">
+    <w:abstractNumId w:val="1"/>
+  </w:num>
+  <w:num w:numId="10" w16cid:durableId="535125232">
+    <w:abstractNumId w:val="3"/>
   </w:num>
 </w:numbering>
 </file>
@@ -2073,6 +3052,25 @@
       <w:spacing w:val="5"/>
     </w:rPr>
   </w:style>
+  <w:style w:type="paragraph" w:styleId="Caption">
+    <w:name w:val="caption"/>
+    <w:basedOn w:val="Normal"/>
+    <w:next w:val="Normal"/>
+    <w:uiPriority w:val="35"/>
+    <w:unhideWhenUsed/>
+    <w:qFormat/>
+    <w:rsid w:val="00B44143"/>
+    <w:pPr>
+      <w:spacing w:after="200" w:line="240" w:lineRule="auto"/>
+    </w:pPr>
+    <w:rPr>
+      <w:i/>
+      <w:iCs/>
+      <w:color w:val="0E2841" w:themeColor="text2"/>
+      <w:sz w:val="18"/>
+      <w:szCs w:val="18"/>
+    </w:rPr>
+  </w:style>
 </w:styles>
 </file>
 
@@ -2389,4 +3387,16 @@
     </a:ext>
   </a:extLst>
 </a:theme>
+</file>
+
+<file path=customXml/item1.xml><?xml version="1.0" encoding="utf-8"?>
+<b:Sources xmlns:b="http://schemas.openxmlformats.org/officeDocument/2006/bibliography" xmlns="http://schemas.openxmlformats.org/officeDocument/2006/bibliography" SelectedStyle="\APASixthEditionOfficeOnline.xsl" StyleName="APA" Version="6"/>
+</file>
+
+<file path=customXml/itemProps1.xml><?xml version="1.0" encoding="utf-8"?>
+<ds:datastoreItem xmlns:ds="http://schemas.openxmlformats.org/officeDocument/2006/customXml" ds:itemID="{512DD5DF-7E59-4485-AAAB-08AE625C3D84}">
+  <ds:schemaRefs>
+    <ds:schemaRef ds:uri="http://schemas.openxmlformats.org/officeDocument/2006/bibliography"/>
+  </ds:schemaRefs>
+</ds:datastoreItem>
 </file>
</xml_diff>

<commit_message>
You guessed it. More lab work.
</commit_message>
<xml_diff>
--- a/Labs/Async-memlab/MemLab-Starter/part_1_and_3.docx
+++ b/Labs/Async-memlab/MemLab-Starter/part_1_and_3.docx
@@ -45,15 +45,7 @@
         </w:numPr>
       </w:pPr>
       <w:r>
-        <w:t xml:space="preserve">The </w:t>
-      </w:r>
-      <w:proofErr w:type="spellStart"/>
-      <w:r>
-        <w:t>oneKram</w:t>
-      </w:r>
-      <w:proofErr w:type="spellEnd"/>
-      <w:r>
-        <w:t xml:space="preserve"> </w:t>
+        <w:t xml:space="preserve">The oneKram </w:t>
       </w:r>
       <w:r>
         <w:t>circuit takes an input address, data to be written, clock</w:t>
@@ -62,15 +54,7 @@
         <w:t>, and read/write flag.</w:t>
       </w:r>
       <w:r>
-        <w:t xml:space="preserve"> When the clock is </w:t>
-      </w:r>
-      <w:proofErr w:type="gramStart"/>
-      <w:r>
-        <w:t>on:</w:t>
-      </w:r>
-      <w:proofErr w:type="gramEnd"/>
-      <w:r>
-        <w:t xml:space="preserve"> it will either write the input data to the input address or </w:t>
+        <w:t xml:space="preserve"> When the clock is on: it will either write the input data to the input address or </w:t>
       </w:r>
       <w:r>
         <w:t>output the data at the input address.</w:t>
@@ -108,15 +92,7 @@
         <w:t>ead/write</w:t>
       </w:r>
       <w:r>
-        <w:t xml:space="preserve"> (</w:t>
-      </w:r>
-      <w:proofErr w:type="spellStart"/>
-      <w:r>
-        <w:t>read_write</w:t>
-      </w:r>
-      <w:proofErr w:type="spellEnd"/>
-      <w:r>
-        <w:t xml:space="preserve">) </w:t>
+        <w:t xml:space="preserve"> (read_write) </w:t>
       </w:r>
       <w:r>
         <w:t>control signals are floating</w:t>
@@ -128,15 +104,7 @@
         <w:t xml:space="preserve"> They are utilized to provide default</w:t>
       </w:r>
       <w:r>
-        <w:t xml:space="preserve"> a default for accessing the memory in the </w:t>
-      </w:r>
-      <w:proofErr w:type="spellStart"/>
-      <w:r>
-        <w:t>oneKram</w:t>
-      </w:r>
-      <w:proofErr w:type="spellEnd"/>
-      <w:r>
-        <w:t xml:space="preserve"> circuit.</w:t>
+        <w:t xml:space="preserve"> a default for accessing the memory in the oneKram circuit.</w:t>
       </w:r>
     </w:p>
     <w:p>
@@ -169,6 +137,9 @@
         <w:t xml:space="preserve"> </w:t>
       </w:r>
       <w:r>
+        <w:rPr>
+          <w:noProof/>
+        </w:rPr>
         <w:drawing>
           <wp:inline distT="0" distB="0" distL="0" distR="0" wp14:anchorId="49B1DAB1" wp14:editId="207E4907">
             <wp:extent cx="3093988" cy="3795089"/>
@@ -214,13 +185,8 @@
       <w:r>
         <w:t xml:space="preserve">When </w:t>
       </w:r>
-      <w:proofErr w:type="spellStart"/>
-      <w:r>
-        <w:t>read_write</w:t>
-      </w:r>
-      <w:proofErr w:type="spellEnd"/>
-      <w:r>
-        <w:t xml:space="preserve"> is </w:t>
+      <w:r>
+        <w:t xml:space="preserve">read_write is </w:t>
       </w:r>
       <w:r>
         <w:t>disconnected</w:t>
@@ -260,37 +226,13 @@
         <w:t>This relates to the concepts in the study guide because it utilizes</w:t>
       </w:r>
       <w:r>
-        <w:t xml:space="preserve"> a buffer and </w:t>
-      </w:r>
-      <w:proofErr w:type="gramStart"/>
-      <w:r>
-        <w:t>pull</w:t>
-      </w:r>
-      <w:proofErr w:type="gramEnd"/>
-      <w:r>
-        <w:t xml:space="preserve"> resistor.</w:t>
-      </w:r>
-      <w:r>
-        <w:t xml:space="preserve"> The </w:t>
-      </w:r>
-      <w:proofErr w:type="spellStart"/>
-      <w:r>
-        <w:t>oneKram</w:t>
-      </w:r>
-      <w:proofErr w:type="spellEnd"/>
-      <w:r>
-        <w:t xml:space="preserve"> circuit takes advantage of a buffer and pull resistor to provide a default state for </w:t>
-      </w:r>
-      <w:r>
-        <w:t xml:space="preserve">when </w:t>
-      </w:r>
-      <w:proofErr w:type="spellStart"/>
-      <w:r>
-        <w:t>read_write</w:t>
-      </w:r>
-      <w:proofErr w:type="spellEnd"/>
-      <w:r>
-        <w:t xml:space="preserve"> is </w:t>
+        <w:t xml:space="preserve"> a buffer and pull resistor.</w:t>
+      </w:r>
+      <w:r>
+        <w:t xml:space="preserve"> The oneKram circuit takes advantage of a buffer and pull resistor to provide a default state for </w:t>
+      </w:r>
+      <w:r>
+        <w:t xml:space="preserve">when read_write is </w:t>
       </w:r>
       <w:r>
         <w:t>disconnected</w:t>
@@ -315,13 +257,8 @@
       <w:r>
         <w:t xml:space="preserve">When </w:t>
       </w:r>
-      <w:proofErr w:type="spellStart"/>
-      <w:r>
-        <w:t>sweep_enable</w:t>
-      </w:r>
-      <w:proofErr w:type="spellEnd"/>
-      <w:r>
-        <w:t xml:space="preserve"> input is activated</w:t>
+      <w:r>
+        <w:t>sweep_enable input is activated</w:t>
       </w:r>
       <w:r>
         <w:t>, the writ</w:t>
@@ -378,15 +315,7 @@
         <w:t xml:space="preserve"> </w:t>
       </w:r>
       <w:r>
-        <w:t xml:space="preserve">The address is then passed onto the firmware circuit which hands off data to the </w:t>
-      </w:r>
-      <w:proofErr w:type="spellStart"/>
-      <w:r>
-        <w:t>oneKram</w:t>
-      </w:r>
-      <w:proofErr w:type="spellEnd"/>
-      <w:r>
-        <w:t xml:space="preserve"> circuit. </w:t>
+        <w:t xml:space="preserve">The address is then passed onto the firmware circuit which hands off data to the oneKram circuit. </w:t>
       </w:r>
       <w:r>
         <w:t>This process continues so long is halt is not active</w:t>
@@ -406,63 +335,32 @@
       <w:r>
         <w:t xml:space="preserve">Through </w:t>
       </w:r>
-      <w:proofErr w:type="spellStart"/>
+      <w:r>
+        <w:t>rw_sel.</w:t>
+      </w:r>
+      <w:r>
+        <w:t xml:space="preserve"> If </w:t>
+      </w:r>
       <w:r>
         <w:t>rw_sel</w:t>
       </w:r>
-      <w:proofErr w:type="spellEnd"/>
+      <w:r>
+        <w:t xml:space="preserve"> is 0, data at the input address to oneKram is read and output</w:t>
+      </w:r>
+      <w:r>
+        <w:t xml:space="preserve"> to rd</w:t>
+      </w:r>
       <w:r>
         <w:t>.</w:t>
       </w:r>
       <w:r>
-        <w:t xml:space="preserve"> If </w:t>
-      </w:r>
-      <w:proofErr w:type="spellStart"/>
-      <w:r>
-        <w:t>rw_sel</w:t>
-      </w:r>
-      <w:proofErr w:type="spellEnd"/>
-      <w:r>
-        <w:t xml:space="preserve"> is 0, data at the input address to </w:t>
-      </w:r>
-      <w:proofErr w:type="spellStart"/>
-      <w:r>
-        <w:t>oneKram</w:t>
-      </w:r>
-      <w:proofErr w:type="spellEnd"/>
-      <w:r>
-        <w:t xml:space="preserve"> is read and output</w:t>
-      </w:r>
-      <w:r>
-        <w:t xml:space="preserve"> to rd</w:t>
-      </w:r>
-      <w:r>
-        <w:t>.</w:t>
-      </w:r>
-      <w:r>
-        <w:t xml:space="preserve"> If </w:t>
-      </w:r>
-      <w:proofErr w:type="spellStart"/>
-      <w:r>
-        <w:t>rw_sel</w:t>
-      </w:r>
-      <w:proofErr w:type="spellEnd"/>
-      <w:r>
-        <w:t xml:space="preserve"> is 1, </w:t>
+        <w:t xml:space="preserve"> If rw_sel is 1, </w:t>
       </w:r>
       <w:r>
         <w:t xml:space="preserve">the write data </w:t>
       </w:r>
       <w:r>
-        <w:t xml:space="preserve">(wd on the </w:t>
-      </w:r>
-      <w:proofErr w:type="spellStart"/>
-      <w:r>
-        <w:t>oneKram</w:t>
-      </w:r>
-      <w:proofErr w:type="spellEnd"/>
-      <w:r>
-        <w:t xml:space="preserve"> circuit) </w:t>
+        <w:t xml:space="preserve">(wd on the oneKram circuit) </w:t>
       </w:r>
       <w:r>
         <w:t>at the input address is written</w:t>
@@ -491,11 +389,9 @@
       <w:r>
         <w:t xml:space="preserve">the </w:t>
       </w:r>
-      <w:proofErr w:type="spellStart"/>
       <w:r>
         <w:t>oneKram</w:t>
       </w:r>
-      <w:proofErr w:type="spellEnd"/>
       <w:r>
         <w:t xml:space="preserve"> circuit</w:t>
       </w:r>
@@ -607,30 +503,10 @@
         <w:t xml:space="preserve">Take note </w:t>
       </w:r>
       <w:r>
-        <w:t xml:space="preserve">that the mux to select </w:t>
-      </w:r>
-      <w:proofErr w:type="spellStart"/>
-      <w:r>
-        <w:t>rw_sel</w:t>
-      </w:r>
-      <w:proofErr w:type="spellEnd"/>
-      <w:r>
-        <w:t xml:space="preserve"> is disconnected when</w:t>
-      </w:r>
-      <w:r>
-        <w:t xml:space="preserve"> trying to write </w:t>
-      </w:r>
-      <w:r>
-        <w:t xml:space="preserve">at </w:t>
-      </w:r>
-      <w:r>
-        <w:t>an</w:t>
-      </w:r>
-      <w:r>
-        <w:t xml:space="preserve"> address lower than 0x0FF</w:t>
-      </w:r>
-      <w:r>
-        <w:t>.</w:t>
+        <w:t>that the mux to select rw_sel is disconnected when</w:t>
+      </w:r>
+      <w:r>
+        <w:t xml:space="preserve"> trying to write at an address lower than 0x0FF.</w:t>
       </w:r>
     </w:p>
     <w:p>
@@ -639,6 +515,9 @@
         <w:ind w:left="360"/>
       </w:pPr>
       <w:r>
+        <w:rPr>
+          <w:noProof/>
+        </w:rPr>
         <w:lastRenderedPageBreak/>
         <w:drawing>
           <wp:inline distT="0" distB="0" distL="0" distR="0" wp14:anchorId="04A26529" wp14:editId="1C806963">
@@ -682,15 +561,7 @@
         <w:pStyle w:val="Caption"/>
       </w:pPr>
       <w:r>
-        <w:t xml:space="preserve">Writing to memory with memory protection on when above an address higher than 0x0FF. Take note of the mux selecting </w:t>
-      </w:r>
-      <w:proofErr w:type="spellStart"/>
-      <w:r>
-        <w:t>rw_sel</w:t>
-      </w:r>
-      <w:proofErr w:type="spellEnd"/>
-      <w:r>
-        <w:t>.</w:t>
+        <w:t>Writing to memory with memory protection on when above an address higher than 0x0FF. Take note of the mux selecting rw_sel.</w:t>
       </w:r>
     </w:p>
     <w:p>
@@ -717,6 +588,9 @@
         <w:keepNext/>
       </w:pPr>
       <w:r>
+        <w:rPr>
+          <w:noProof/>
+        </w:rPr>
         <w:drawing>
           <wp:inline distT="0" distB="0" distL="0" distR="0" wp14:anchorId="73C83B71" wp14:editId="420B038C">
             <wp:extent cx="4826000" cy="2895600"/>
@@ -771,6 +645,9 @@
         <w:keepNext/>
       </w:pPr>
       <w:r>
+        <w:rPr>
+          <w:noProof/>
+        </w:rPr>
         <w:lastRenderedPageBreak/>
         <w:drawing>
           <wp:inline distT="0" distB="0" distL="0" distR="0" wp14:anchorId="60FC2F13" wp14:editId="2BBD4786">
@@ -822,6 +699,9 @@
         <w:keepNext/>
       </w:pPr>
       <w:r>
+        <w:rPr>
+          <w:noProof/>
+        </w:rPr>
         <w:drawing>
           <wp:inline distT="0" distB="0" distL="0" distR="0" wp14:anchorId="186FCAF1" wp14:editId="5890D120">
             <wp:extent cx="5943600" cy="3263900"/>
@@ -899,6 +779,9 @@
         <w:t xml:space="preserve"> </w:t>
       </w:r>
       <w:r>
+        <w:rPr>
+          <w:noProof/>
+        </w:rPr>
         <w:drawing>
           <wp:inline distT="0" distB="0" distL="0" distR="0" wp14:anchorId="68004D9B" wp14:editId="492E9677">
             <wp:extent cx="4816257" cy="6142252"/>
@@ -958,11 +841,9 @@
       <w:r>
         <w:t xml:space="preserve">Note, </w:t>
       </w:r>
-      <w:proofErr w:type="gramStart"/>
       <w:r>
         <w:t>In</w:t>
       </w:r>
-      <w:proofErr w:type="gramEnd"/>
       <w:r>
         <w:t xml:space="preserve"> binary, </w:t>
       </w:r>
@@ -1031,15 +912,7 @@
         <w:t>The corresponding graphic to the image above.</w:t>
       </w:r>
       <w:r>
-        <w:t xml:space="preserve"> Note that the </w:t>
-      </w:r>
-      <w:proofErr w:type="spellStart"/>
-      <w:r>
-        <w:t>oneKram</w:t>
-      </w:r>
-      <w:proofErr w:type="spellEnd"/>
-      <w:r>
-        <w:t xml:space="preserve"> circuit matches the display above.</w:t>
+        <w:t xml:space="preserve"> Note that the oneKram circuit matches the display above.</w:t>
       </w:r>
     </w:p>
     <w:p>
@@ -1066,6 +939,172 @@
       </w:pPr>
       <w:r>
         <w:t>Memory Protection:</w:t>
+      </w:r>
+      <w:r>
+        <w:t xml:space="preserve"> </w:t>
+      </w:r>
+      <w:r>
+        <w:t>I used a comparator, multiplexer,</w:t>
+      </w:r>
+      <w:r>
+        <w:t xml:space="preserve"> constant</w:t>
+      </w:r>
+      <w:r>
+        <w:t xml:space="preserve"> and AND gate</w:t>
+      </w:r>
+      <w:r>
+        <w:t>s</w:t>
+      </w:r>
+      <w:r>
+        <w:t xml:space="preserve"> for this functionality. </w:t>
+      </w:r>
+      <w:r>
+        <w:t>The multiplexer is wired up to write_mode</w:t>
+      </w:r>
+      <w:r>
+        <w:t xml:space="preserve"> (top option)</w:t>
+      </w:r>
+      <w:r>
+        <w:t xml:space="preserve"> and the &gt;</w:t>
+      </w:r>
+      <w:r>
+        <w:t xml:space="preserve"> (lower option)</w:t>
+      </w:r>
+      <w:r>
+        <w:t xml:space="preserve"> of the comparator for </w:t>
+      </w:r>
+      <w:r>
+        <w:t>inputs</w:t>
+      </w:r>
+      <w:r>
+        <w:t>.</w:t>
+      </w:r>
+      <w:r>
+        <w:t xml:space="preserve"> The select for the multiplexer is wired up to mem_protect.</w:t>
+      </w:r>
+      <w:r>
+        <w:t xml:space="preserve"> </w:t>
+      </w:r>
+      <w:r>
+        <w:t xml:space="preserve">The ouput for the multiplexer is wired up to the multiplexer used to select rw_sel. </w:t>
+      </w:r>
+      <w:r>
+        <w:t xml:space="preserve">When mem_protect is 1, it will select the &gt; output </w:t>
+      </w:r>
+      <w:r>
+        <w:t>of the comparator which will only be activated when the address is greater than 0xFF</w:t>
+      </w:r>
+      <w:r>
+        <w:t xml:space="preserve"> (meaning write_mode has no bearing on rw_sel until </w:t>
+      </w:r>
+      <w:r>
+        <w:t>address &gt; 0xFF)</w:t>
+      </w:r>
+      <w:r>
+        <w:t xml:space="preserve">. </w:t>
+      </w:r>
+      <w:r>
+        <w:t xml:space="preserve"> Otherwise, if mem_protect is 0, write_mode </w:t>
+      </w:r>
+      <w:r>
+        <w:t>can affect rw_sel freely.</w:t>
+      </w:r>
+      <w:r>
+        <w:rPr>
+          <w:noProof/>
+        </w:rPr>
+        <w:t xml:space="preserve"> </w:t>
+      </w:r>
+      <w:r>
+        <w:rPr>
+          <w:noProof/>
+        </w:rPr>
+        <w:t>The mem_fault bulb i</w:t>
+      </w:r>
+      <w:r>
+        <w:rPr>
+          <w:noProof/>
+        </w:rPr>
+        <w:t>s co</w:t>
+      </w:r>
+      <w:r>
+        <w:rPr>
+          <w:noProof/>
+        </w:rPr>
+        <w:t>nnected to a NOT gate and a 3-input AND gate which is wired up to mem_protect, write_mode, and the &lt; of the comparator.</w:t>
+      </w:r>
+      <w:r>
+        <w:rPr>
+          <w:noProof/>
+        </w:rPr>
+        <w:t xml:space="preserve"> When, all three inputs for the AND gate are true, the bulb is turned off (colored red).</w:t>
+      </w:r>
+      <w:r>
+        <w:rPr>
+          <w:noProof/>
+        </w:rPr>
+        <w:t xml:space="preserve"> In other words, a memory fault has been commited</w:t>
+      </w:r>
+      <w:r>
+        <w:rPr>
+          <w:noProof/>
+        </w:rPr>
+        <w:t xml:space="preserve"> (because address &lt; </w:t>
+      </w:r>
+      <w:r>
+        <w:rPr>
+          <w:noProof/>
+        </w:rPr>
+        <w:t>0xFF, mem_fault is set to 1 and write_mode is set to 1)</w:t>
+      </w:r>
+      <w:r>
+        <w:rPr>
+          <w:noProof/>
+        </w:rPr>
+        <w:t xml:space="preserve"> – dun dun dun.</w:t>
+      </w:r>
+      <w:r>
+        <w:rPr>
+          <w:noProof/>
+        </w:rPr>
+        <w:t xml:space="preserve"> Otherwise, the bulb remains green.</w:t>
+      </w:r>
+      <w:r>
+        <w:drawing>
+          <wp:inline distT="0" distB="0" distL="0" distR="0" wp14:anchorId="3A2C467B" wp14:editId="52C2CEBD">
+            <wp:extent cx="4382002" cy="2112818"/>
+            <wp:effectExtent l="0" t="0" r="0" b="1905"/>
+            <wp:docPr id="1123658667" name="Picture 1" descr="A diagram of a circuit&#10;&#10;AI-generated content may be incorrect."/>
+            <wp:cNvGraphicFramePr>
+              <a:graphicFrameLocks xmlns:a="http://schemas.openxmlformats.org/drawingml/2006/main" noChangeAspect="1"/>
+            </wp:cNvGraphicFramePr>
+            <a:graphic xmlns:a="http://schemas.openxmlformats.org/drawingml/2006/main">
+              <a:graphicData uri="http://schemas.openxmlformats.org/drawingml/2006/picture">
+                <pic:pic xmlns:pic="http://schemas.openxmlformats.org/drawingml/2006/picture">
+                  <pic:nvPicPr>
+                    <pic:cNvPr id="1123658667" name="Picture 1" descr="A diagram of a circuit&#10;&#10;AI-generated content may be incorrect."/>
+                    <pic:cNvPicPr/>
+                  </pic:nvPicPr>
+                  <pic:blipFill>
+                    <a:blip r:embed="rId14"/>
+                    <a:stretch>
+                      <a:fillRect/>
+                    </a:stretch>
+                  </pic:blipFill>
+                  <pic:spPr>
+                    <a:xfrm>
+                      <a:off x="0" y="0"/>
+                      <a:ext cx="4387150" cy="2115300"/>
+                    </a:xfrm>
+                    <a:prstGeom prst="rect">
+                      <a:avLst/>
+                    </a:prstGeom>
+                  </pic:spPr>
+                </pic:pic>
+              </a:graphicData>
+            </a:graphic>
+          </wp:inline>
+        </w:drawing>
       </w:r>
       <w:r>
         <w:t xml:space="preserve"> </w:t>
@@ -2740,6 +2779,7 @@
   <w:style w:type="character" w:default="1" w:styleId="DefaultParagraphFont">
     <w:name w:val="Default Paragraph Font"/>
     <w:uiPriority w:val="1"/>
+    <w:semiHidden/>
     <w:unhideWhenUsed/>
   </w:style>
   <w:style w:type="table" w:default="1" w:styleId="TableNormal">

</xml_diff>